<commit_message>
Q1, Q3, Q4 & Q5 Code updates and inspections complete
</commit_message>
<xml_diff>
--- a/Q4/L00092017_Q4_File_1.docx
+++ b/Q4/L00092017_Q4_File_1.docx
@@ -30,8 +30,11 @@
         <w:ind w:left="720"/>
       </w:pPr>
       <w:r>
+        <w:rPr>
+          <w:noProof/>
+        </w:rPr>
         <w:drawing>
-          <wp:inline distT="0" distB="0" distL="0" distR="0" wp14:anchorId="762E0731" wp14:editId="5ED6E613">
+          <wp:inline distT="0" distB="0" distL="0" distR="0" wp14:anchorId="762E0731" wp14:editId="4A42A101">
             <wp:extent cx="5725324" cy="3677163"/>
             <wp:effectExtent l="0" t="0" r="8890" b="0"/>
             <wp:docPr id="14" name="Picture 14" descr="Graphical user interface, text, application, email&#10;&#10;Description automatically generated"/>
@@ -84,19 +87,22 @@
         <w:spacing w:line="360" w:lineRule="auto"/>
       </w:pPr>
       <w:r>
-        <w:t>Screenshot 1, first port 22 found and listed</w:t>
-      </w:r>
-    </w:p>
-    <w:p>
-      <w:pPr>
-        <w:spacing w:line="360" w:lineRule="auto"/>
-      </w:pPr>
-      <w:r>
+        <w:rPr>
+          <w:noProof/>
+        </w:rPr>
         <w:drawing>
-          <wp:inline distT="0" distB="0" distL="0" distR="0" wp14:anchorId="754549BB" wp14:editId="7E2A7B2C">
-            <wp:extent cx="5988050" cy="3435985"/>
+          <wp:anchor distT="0" distB="0" distL="114300" distR="114300" simplePos="0" relativeHeight="251658240" behindDoc="0" locked="0" layoutInCell="1" allowOverlap="1" wp14:anchorId="119D9A10" wp14:editId="5EE9F5D4">
+            <wp:simplePos x="0" y="0"/>
+            <wp:positionH relativeFrom="margin">
+              <wp:align>center</wp:align>
+            </wp:positionH>
+            <wp:positionV relativeFrom="paragraph">
+              <wp:posOffset>358775</wp:posOffset>
+            </wp:positionV>
+            <wp:extent cx="6427292" cy="3095440"/>
             <wp:effectExtent l="0" t="0" r="0" b="0"/>
-            <wp:docPr id="16" name="Picture 16" descr="Graphical user interface, application, Word&#10;&#10;Description automatically generated"/>
+            <wp:wrapSquare wrapText="bothSides"/>
+            <wp:docPr id="1" name="Picture 1" descr="Graphical user interface, text, application&#10;&#10;Description automatically generated"/>
             <wp:cNvGraphicFramePr>
               <a:graphicFrameLocks xmlns:a="http://schemas.openxmlformats.org/drawingml/2006/main" noChangeAspect="1"/>
             </wp:cNvGraphicFramePr>
@@ -104,11 +110,17 @@
               <a:graphicData uri="http://schemas.openxmlformats.org/drawingml/2006/picture">
                 <pic:pic xmlns:pic="http://schemas.openxmlformats.org/drawingml/2006/picture">
                   <pic:nvPicPr>
-                    <pic:cNvPr id="16" name="Picture 16" descr="Graphical user interface, application, Word&#10;&#10;Description automatically generated"/>
+                    <pic:cNvPr id="1" name="Picture 1" descr="Graphical user interface, text, application&#10;&#10;Description automatically generated"/>
                     <pic:cNvPicPr/>
                   </pic:nvPicPr>
                   <pic:blipFill>
-                    <a:blip r:embed="rId8"/>
+                    <a:blip r:embed="rId8">
+                      <a:extLst>
+                        <a:ext uri="{28A0092B-C50C-407E-A947-70E740481C1C}">
+                          <a14:useLocalDpi xmlns:a14="http://schemas.microsoft.com/office/drawing/2010/main" val="0"/>
+                        </a:ext>
+                      </a:extLst>
+                    </a:blip>
                     <a:stretch>
                       <a:fillRect/>
                     </a:stretch>
@@ -116,7 +128,7 @@
                   <pic:spPr>
                     <a:xfrm>
                       <a:off x="0" y="0"/>
-                      <a:ext cx="5988050" cy="3435985"/>
+                      <a:ext cx="6427292" cy="3095440"/>
                     </a:xfrm>
                     <a:prstGeom prst="rect">
                       <a:avLst/>
@@ -125,11 +137,34 @@
                 </pic:pic>
               </a:graphicData>
             </a:graphic>
-          </wp:inline>
+            <wp14:sizeRelH relativeFrom="page">
+              <wp14:pctWidth>0</wp14:pctWidth>
+            </wp14:sizeRelH>
+            <wp14:sizeRelV relativeFrom="page">
+              <wp14:pctHeight>0</wp14:pctHeight>
+            </wp14:sizeRelV>
+          </wp:anchor>
         </w:drawing>
       </w:r>
       <w:r>
-        <w:t xml:space="preserve"> </w:t>
+        <w:t>Screenshot 1, first port 22 found and listed</w:t>
+      </w:r>
+    </w:p>
+    <w:p>
+      <w:pPr>
+        <w:spacing w:line="360" w:lineRule="auto"/>
+        <w:jc w:val="center"/>
+      </w:pPr>
+    </w:p>
+    <w:p>
+      <w:pPr>
+        <w:widowControl/>
+        <w:autoSpaceDE/>
+        <w:autoSpaceDN/>
+        <w:spacing w:after="160" w:line="259" w:lineRule="auto"/>
+      </w:pPr>
+      <w:r>
+        <w:br w:type="page"/>
       </w:r>
     </w:p>
     <w:p>
@@ -142,6 +177,7 @@
         <w:spacing w:line="360" w:lineRule="auto"/>
       </w:pPr>
       <w:r>
+        <w:lastRenderedPageBreak/>
         <w:t>Screenshot 2, Port 80 found and listed</w:t>
       </w:r>
     </w:p>
@@ -155,12 +191,14 @@
         <w:spacing w:line="360" w:lineRule="auto"/>
       </w:pPr>
       <w:r>
-        <w:lastRenderedPageBreak/>
+        <w:rPr>
+          <w:noProof/>
+        </w:rPr>
         <w:drawing>
-          <wp:inline distT="0" distB="0" distL="0" distR="0" wp14:anchorId="3EC44B15" wp14:editId="0B814776">
-            <wp:extent cx="5988050" cy="4020185"/>
-            <wp:effectExtent l="0" t="0" r="0" b="0"/>
-            <wp:docPr id="18" name="Picture 18" descr="Graphical user interface, application, Word&#10;&#10;Description automatically generated"/>
+          <wp:inline distT="0" distB="0" distL="0" distR="0" wp14:anchorId="70D8CC6E" wp14:editId="5E37C97A">
+            <wp:extent cx="5731510" cy="6855460"/>
+            <wp:effectExtent l="0" t="0" r="2540" b="2540"/>
+            <wp:docPr id="2" name="Picture 2" descr="Graphical user interface, text, application, email&#10;&#10;Description automatically generated"/>
             <wp:cNvGraphicFramePr>
               <a:graphicFrameLocks xmlns:a="http://schemas.openxmlformats.org/drawingml/2006/main" noChangeAspect="1"/>
             </wp:cNvGraphicFramePr>
@@ -168,7 +206,7 @@
               <a:graphicData uri="http://schemas.openxmlformats.org/drawingml/2006/picture">
                 <pic:pic xmlns:pic="http://schemas.openxmlformats.org/drawingml/2006/picture">
                   <pic:nvPicPr>
-                    <pic:cNvPr id="18" name="Picture 18" descr="Graphical user interface, application, Word&#10;&#10;Description automatically generated"/>
+                    <pic:cNvPr id="2" name="Picture 2" descr="Graphical user interface, text, application, email&#10;&#10;Description automatically generated"/>
                     <pic:cNvPicPr/>
                   </pic:nvPicPr>
                   <pic:blipFill>
@@ -180,7 +218,7 @@
                   <pic:spPr>
                     <a:xfrm>
                       <a:off x="0" y="0"/>
-                      <a:ext cx="5988050" cy="4020185"/>
+                      <a:ext cx="5731510" cy="6855460"/>
                     </a:xfrm>
                     <a:prstGeom prst="rect">
                       <a:avLst/>

</xml_diff>